<commit_message>
change host to ip instead of host name
</commit_message>
<xml_diff>
--- a/temp_drafts/הכנה לראיון שני.docx
+++ b/temp_drafts/הכנה לראיון שני.docx
@@ -476,13 +476,23 @@
         </w:rPr>
         <w:t xml:space="preserve">לגבי הבחירה בשדה </w:t>
       </w:r>
-      <w:r>
-        <w:rPr>
-          <w:rFonts w:asciiTheme="minorBidi" w:hAnsiTheme="minorBidi"/>
-          <w:sz w:val="24"/>
-          <w:szCs w:val="24"/>
-        </w:rPr>
-        <w:t>tinyint(1)</w:t>
+      <w:proofErr w:type="spellStart"/>
+      <w:r>
+        <w:rPr>
+          <w:rFonts w:asciiTheme="minorBidi" w:hAnsiTheme="minorBidi"/>
+          <w:sz w:val="24"/>
+          <w:szCs w:val="24"/>
+        </w:rPr>
+        <w:t>tinyint</w:t>
+      </w:r>
+      <w:proofErr w:type="spellEnd"/>
+      <w:r>
+        <w:rPr>
+          <w:rFonts w:asciiTheme="minorBidi" w:hAnsiTheme="minorBidi"/>
+          <w:sz w:val="24"/>
+          <w:szCs w:val="24"/>
+        </w:rPr>
+        <w:t>(1)</w:t>
       </w:r>
       <w:r>
         <w:rPr>
@@ -493,6 +503,7 @@
         </w:rPr>
         <w:t xml:space="preserve"> עבור שדה כן/לא -  עד לגרסה 5.0.3 של </w:t>
       </w:r>
+      <w:proofErr w:type="spellStart"/>
       <w:r>
         <w:rPr>
           <w:rFonts w:asciiTheme="minorBidi" w:hAnsiTheme="minorBidi"/>
@@ -501,6 +512,7 @@
         </w:rPr>
         <w:t>mySQL</w:t>
       </w:r>
+      <w:proofErr w:type="spellEnd"/>
       <w:r>
         <w:rPr>
           <w:rFonts w:asciiTheme="minorBidi" w:hAnsiTheme="minorBidi"/>
@@ -527,13 +539,23 @@
         </w:rPr>
         <w:t xml:space="preserve"> היה שקול ל </w:t>
       </w:r>
-      <w:r>
-        <w:rPr>
-          <w:rFonts w:asciiTheme="minorBidi" w:hAnsiTheme="minorBidi"/>
-          <w:sz w:val="24"/>
-          <w:szCs w:val="24"/>
-        </w:rPr>
-        <w:t>tinyint(1)</w:t>
+      <w:proofErr w:type="spellStart"/>
+      <w:r>
+        <w:rPr>
+          <w:rFonts w:asciiTheme="minorBidi" w:hAnsiTheme="minorBidi"/>
+          <w:sz w:val="24"/>
+          <w:szCs w:val="24"/>
+        </w:rPr>
+        <w:t>tinyint</w:t>
+      </w:r>
+      <w:proofErr w:type="spellEnd"/>
+      <w:r>
+        <w:rPr>
+          <w:rFonts w:asciiTheme="minorBidi" w:hAnsiTheme="minorBidi"/>
+          <w:sz w:val="24"/>
+          <w:szCs w:val="24"/>
+        </w:rPr>
+        <w:t>(1)</w:t>
       </w:r>
       <w:r>
         <w:rPr>
@@ -570,13 +592,23 @@
         </w:rPr>
         <w:t xml:space="preserve">שמירה של 0 ו-1 בלבד. בכל מקרה, </w:t>
       </w:r>
-      <w:r>
-        <w:rPr>
-          <w:rFonts w:asciiTheme="minorBidi" w:hAnsiTheme="minorBidi"/>
-          <w:sz w:val="24"/>
-          <w:szCs w:val="24"/>
-        </w:rPr>
-        <w:t>tinyint(1)</w:t>
+      <w:proofErr w:type="spellStart"/>
+      <w:r>
+        <w:rPr>
+          <w:rFonts w:asciiTheme="minorBidi" w:hAnsiTheme="minorBidi"/>
+          <w:sz w:val="24"/>
+          <w:szCs w:val="24"/>
+        </w:rPr>
+        <w:t>tinyint</w:t>
+      </w:r>
+      <w:proofErr w:type="spellEnd"/>
+      <w:r>
+        <w:rPr>
+          <w:rFonts w:asciiTheme="minorBidi" w:hAnsiTheme="minorBidi"/>
+          <w:sz w:val="24"/>
+          <w:szCs w:val="24"/>
+        </w:rPr>
+        <w:t>(1)</w:t>
       </w:r>
       <w:r>
         <w:rPr>
@@ -692,6 +724,7 @@
         </w:rPr>
         <w:t xml:space="preserve">הנתונים של בסיס הנתונים נשמרים בתיקיית </w:t>
       </w:r>
+      <w:proofErr w:type="spellStart"/>
       <w:r>
         <w:rPr>
           <w:rFonts w:asciiTheme="minorBidi" w:hAnsiTheme="minorBidi"/>
@@ -700,6 +733,7 @@
         </w:rPr>
         <w:t>programData</w:t>
       </w:r>
+      <w:proofErr w:type="spellEnd"/>
       <w:r>
         <w:rPr>
           <w:rFonts w:asciiTheme="minorBidi" w:hAnsiTheme="minorBidi"/>
@@ -726,6 +760,7 @@
         </w:rPr>
         <w:t xml:space="preserve">בתצורת </w:t>
       </w:r>
+      <w:proofErr w:type="spellStart"/>
       <w:r>
         <w:rPr>
           <w:rFonts w:asciiTheme="minorBidi" w:hAnsiTheme="minorBidi"/>
@@ -734,6 +769,7 @@
         </w:rPr>
         <w:t>iNNoDB</w:t>
       </w:r>
+      <w:proofErr w:type="spellEnd"/>
       <w:r>
         <w:rPr>
           <w:rFonts w:asciiTheme="minorBidi" w:hAnsiTheme="minorBidi"/>
@@ -743,6 +779,7 @@
         </w:rPr>
         <w:t xml:space="preserve"> לכל טבלה קובץ </w:t>
       </w:r>
+      <w:proofErr w:type="spellStart"/>
       <w:r>
         <w:rPr>
           <w:rFonts w:asciiTheme="minorBidi" w:hAnsiTheme="minorBidi"/>
@@ -751,6 +788,7 @@
         </w:rPr>
         <w:t>frm</w:t>
       </w:r>
+      <w:proofErr w:type="spellEnd"/>
       <w:r>
         <w:rPr>
           <w:rFonts w:asciiTheme="minorBidi" w:hAnsiTheme="minorBidi"/>
@@ -808,6 +846,8 @@
           <w:u w:val="single"/>
         </w:rPr>
       </w:pPr>
+      <w:proofErr w:type="spellStart"/>
+      <w:proofErr w:type="gramStart"/>
       <w:r>
         <w:rPr>
           <w:rFonts w:asciiTheme="minorBidi" w:hAnsiTheme="minorBidi"/>
@@ -819,6 +859,8 @@
         </w:rPr>
         <w:t>php</w:t>
       </w:r>
+      <w:proofErr w:type="spellEnd"/>
+      <w:proofErr w:type="gramEnd"/>
     </w:p>
     <w:p>
       <w:pPr>
@@ -955,7 +997,25 @@
           <w:sz w:val="24"/>
           <w:szCs w:val="24"/>
         </w:rPr>
-        <w:t>$this-&gt;conn-&gt;exec("set names utf8");</w:t>
+        <w:t>$this-&gt;conn-&gt;</w:t>
+      </w:r>
+      <w:proofErr w:type="gramStart"/>
+      <w:r>
+        <w:rPr>
+          <w:rFonts w:asciiTheme="minorBidi" w:eastAsia="Times New Roman" w:hAnsiTheme="minorBidi"/>
+          <w:sz w:val="24"/>
+          <w:szCs w:val="24"/>
+        </w:rPr>
+        <w:t>exec(</w:t>
+      </w:r>
+      <w:proofErr w:type="gramEnd"/>
+      <w:r>
+        <w:rPr>
+          <w:rFonts w:asciiTheme="minorBidi" w:eastAsia="Times New Roman" w:hAnsiTheme="minorBidi"/>
+          <w:sz w:val="24"/>
+          <w:szCs w:val="24"/>
+        </w:rPr>
+        <w:t>"set names utf8");</w:t>
       </w:r>
     </w:p>
     <w:p>
@@ -1130,7 +1190,25 @@
           <w:sz w:val="24"/>
           <w:szCs w:val="24"/>
         </w:rPr>
-        <w:t>$mysqli = mysqli_connect( 'localhost', 'username', 'password', 'database');</w:t>
+        <w:t>$mysqli = mysqli_</w:t>
+      </w:r>
+      <w:proofErr w:type="gramStart"/>
+      <w:r>
+        <w:rPr>
+          <w:rFonts w:asciiTheme="minorBidi" w:hAnsiTheme="minorBidi"/>
+          <w:sz w:val="24"/>
+          <w:szCs w:val="24"/>
+        </w:rPr>
+        <w:t>connect(</w:t>
+      </w:r>
+      <w:proofErr w:type="gramEnd"/>
+      <w:r>
+        <w:rPr>
+          <w:rFonts w:asciiTheme="minorBidi" w:hAnsiTheme="minorBidi"/>
+          <w:sz w:val="24"/>
+          <w:szCs w:val="24"/>
+        </w:rPr>
+        <w:t xml:space="preserve"> 'localhost', 'username', 'password', 'database');</w:t>
       </w:r>
     </w:p>
     <w:p>
@@ -1170,7 +1248,25 @@
           <w:sz w:val="24"/>
           <w:szCs w:val="24"/>
         </w:rPr>
-        <w:t>$mysqli = new mysqli( 'localhost', 'username', 'password', 'database');</w:t>
+        <w:t xml:space="preserve">$mysqli = new </w:t>
+      </w:r>
+      <w:proofErr w:type="gramStart"/>
+      <w:r>
+        <w:rPr>
+          <w:rFonts w:asciiTheme="minorBidi" w:hAnsiTheme="minorBidi"/>
+          <w:sz w:val="24"/>
+          <w:szCs w:val="24"/>
+        </w:rPr>
+        <w:t>mysqli(</w:t>
+      </w:r>
+      <w:proofErr w:type="gramEnd"/>
+      <w:r>
+        <w:rPr>
+          <w:rFonts w:asciiTheme="minorBidi" w:hAnsiTheme="minorBidi"/>
+          <w:sz w:val="24"/>
+          <w:szCs w:val="24"/>
+        </w:rPr>
+        <w:t xml:space="preserve"> 'localhost', 'username', 'password', 'database');</w:t>
       </w:r>
     </w:p>
     <w:p>
@@ -1536,6 +1632,8 @@
           <w:u w:val="single"/>
         </w:rPr>
       </w:pPr>
+      <w:proofErr w:type="spellStart"/>
+      <w:proofErr w:type="gramStart"/>
       <w:r>
         <w:rPr>
           <w:rFonts w:asciiTheme="minorBidi" w:hAnsiTheme="minorBidi"/>
@@ -1547,6 +1645,8 @@
         </w:rPr>
         <w:t>angularJS</w:t>
       </w:r>
+      <w:proofErr w:type="spellEnd"/>
+      <w:proofErr w:type="gramEnd"/>
     </w:p>
     <w:p>
       <w:pPr>
@@ -1570,6 +1670,7 @@
         </w:rPr>
         <w:t>לצורך עבודה מול ה-</w:t>
       </w:r>
+      <w:proofErr w:type="spellStart"/>
       <w:r>
         <w:rPr>
           <w:rFonts w:asciiTheme="minorBidi" w:hAnsiTheme="minorBidi"/>
@@ -1578,6 +1679,7 @@
         </w:rPr>
         <w:t>api</w:t>
       </w:r>
+      <w:proofErr w:type="spellEnd"/>
       <w:r>
         <w:rPr>
           <w:rFonts w:asciiTheme="minorBidi" w:hAnsiTheme="minorBidi" w:hint="cs"/>
@@ -1751,7 +1853,27 @@
           <w:szCs w:val="24"/>
           <w:rtl/>
         </w:rPr>
-        <w:t>. בכל מקרה, מאחורי הקלעים באנגולר נעשה תמיד שימוש ב-</w:t>
+        <w:t xml:space="preserve">. בכל מקרה, מאחורי הקלעים </w:t>
+      </w:r>
+      <w:proofErr w:type="spellStart"/>
+      <w:r>
+        <w:rPr>
+          <w:rFonts w:asciiTheme="minorBidi" w:hAnsiTheme="minorBidi" w:hint="cs"/>
+          <w:sz w:val="24"/>
+          <w:szCs w:val="24"/>
+          <w:rtl/>
+        </w:rPr>
+        <w:t>באנגולר</w:t>
+      </w:r>
+      <w:proofErr w:type="spellEnd"/>
+      <w:r>
+        <w:rPr>
+          <w:rFonts w:asciiTheme="minorBidi" w:hAnsiTheme="minorBidi" w:hint="cs"/>
+          <w:sz w:val="24"/>
+          <w:szCs w:val="24"/>
+          <w:rtl/>
+        </w:rPr>
+        <w:t xml:space="preserve"> נעשה תמיד שימוש ב-</w:t>
       </w:r>
       <w:r>
         <w:rPr>
@@ -1960,8 +2082,275 @@
         </w:rPr>
         <w:t>.</w:t>
       </w:r>
+    </w:p>
+    <w:p>
+      <w:pPr>
+        <w:pStyle w:val="a3"/>
+        <w:numPr>
+          <w:ilvl w:val="0"/>
+          <w:numId w:val="9"/>
+        </w:numPr>
+        <w:rPr>
+          <w:rFonts w:asciiTheme="minorBidi" w:hAnsiTheme="minorBidi"/>
+          <w:sz w:val="24"/>
+          <w:szCs w:val="24"/>
+        </w:rPr>
+      </w:pPr>
+      <w:r>
+        <w:rPr>
+          <w:rFonts w:asciiTheme="minorBidi" w:hAnsiTheme="minorBidi" w:hint="cs"/>
+          <w:b/>
+          <w:bCs/>
+          <w:sz w:val="24"/>
+          <w:szCs w:val="24"/>
+        </w:rPr>
+        <w:t>M</w:t>
+      </w:r>
+      <w:r>
+        <w:rPr>
+          <w:rFonts w:asciiTheme="minorBidi" w:hAnsiTheme="minorBidi"/>
+          <w:b/>
+          <w:bCs/>
+          <w:sz w:val="24"/>
+          <w:szCs w:val="24"/>
+        </w:rPr>
+        <w:t>aterial layout</w:t>
+      </w:r>
+      <w:r>
+        <w:rPr>
+          <w:rFonts w:asciiTheme="minorBidi" w:hAnsiTheme="minorBidi" w:hint="cs"/>
+          <w:sz w:val="24"/>
+          <w:szCs w:val="24"/>
+          <w:rtl/>
+        </w:rPr>
+        <w:t xml:space="preserve"> בנוי מעל </w:t>
+      </w:r>
       <w:bookmarkStart w:id="0" w:name="_GoBack"/>
+      <w:r>
+        <w:rPr>
+          <w:rFonts w:asciiTheme="minorBidi" w:hAnsiTheme="minorBidi"/>
+          <w:b/>
+          <w:bCs/>
+          <w:sz w:val="24"/>
+          <w:szCs w:val="24"/>
+        </w:rPr>
+        <w:t>css3 flexbox</w:t>
+      </w:r>
       <w:bookmarkEnd w:id="0"/>
+      <w:r>
+        <w:rPr>
+          <w:rFonts w:asciiTheme="minorBidi" w:hAnsiTheme="minorBidi" w:hint="cs"/>
+          <w:sz w:val="24"/>
+          <w:szCs w:val="24"/>
+          <w:rtl/>
+        </w:rPr>
+        <w:t xml:space="preserve">. נועד כדי לתמוך </w:t>
+      </w:r>
+      <w:proofErr w:type="spellStart"/>
+      <w:r>
+        <w:rPr>
+          <w:rFonts w:asciiTheme="minorBidi" w:hAnsiTheme="minorBidi" w:hint="cs"/>
+          <w:sz w:val="24"/>
+          <w:szCs w:val="24"/>
+          <w:rtl/>
+        </w:rPr>
+        <w:t>ברספונסיביות</w:t>
+      </w:r>
+      <w:proofErr w:type="spellEnd"/>
+      <w:r>
+        <w:rPr>
+          <w:rFonts w:asciiTheme="minorBidi" w:hAnsiTheme="minorBidi" w:hint="cs"/>
+          <w:sz w:val="24"/>
+          <w:szCs w:val="24"/>
+          <w:rtl/>
+        </w:rPr>
+        <w:t xml:space="preserve">. </w:t>
+      </w:r>
+      <w:r>
+        <w:rPr>
+          <w:rFonts w:asciiTheme="minorBidi" w:hAnsiTheme="minorBidi"/>
+          <w:sz w:val="24"/>
+          <w:szCs w:val="24"/>
+        </w:rPr>
+        <w:t>Layout</w:t>
+      </w:r>
+      <w:r>
+        <w:rPr>
+          <w:rFonts w:asciiTheme="minorBidi" w:hAnsiTheme="minorBidi" w:hint="cs"/>
+          <w:sz w:val="24"/>
+          <w:szCs w:val="24"/>
+          <w:rtl/>
+        </w:rPr>
+        <w:t xml:space="preserve"> יכול להיות </w:t>
+      </w:r>
+      <w:r>
+        <w:rPr>
+          <w:rFonts w:asciiTheme="minorBidi" w:hAnsiTheme="minorBidi"/>
+          <w:sz w:val="24"/>
+          <w:szCs w:val="24"/>
+        </w:rPr>
+        <w:t>row</w:t>
+      </w:r>
+      <w:r>
+        <w:rPr>
+          <w:rFonts w:asciiTheme="minorBidi" w:hAnsiTheme="minorBidi" w:hint="cs"/>
+          <w:sz w:val="24"/>
+          <w:szCs w:val="24"/>
+          <w:rtl/>
+        </w:rPr>
+        <w:t xml:space="preserve"> או </w:t>
+      </w:r>
+      <w:r>
+        <w:rPr>
+          <w:rFonts w:asciiTheme="minorBidi" w:hAnsiTheme="minorBidi"/>
+          <w:sz w:val="24"/>
+          <w:szCs w:val="24"/>
+        </w:rPr>
+        <w:t>column</w:t>
+      </w:r>
+      <w:r>
+        <w:rPr>
+          <w:rFonts w:asciiTheme="minorBidi" w:hAnsiTheme="minorBidi" w:hint="cs"/>
+          <w:sz w:val="24"/>
+          <w:szCs w:val="24"/>
+          <w:rtl/>
+        </w:rPr>
+        <w:t xml:space="preserve">. </w:t>
+      </w:r>
+      <w:r>
+        <w:rPr>
+          <w:rFonts w:asciiTheme="minorBidi" w:hAnsiTheme="minorBidi"/>
+          <w:sz w:val="24"/>
+          <w:szCs w:val="24"/>
+        </w:rPr>
+        <w:t>Flex</w:t>
+      </w:r>
+      <w:r>
+        <w:rPr>
+          <w:rFonts w:asciiTheme="minorBidi" w:hAnsiTheme="minorBidi" w:hint="cs"/>
+          <w:sz w:val="24"/>
+          <w:szCs w:val="24"/>
+          <w:rtl/>
+        </w:rPr>
+        <w:t xml:space="preserve"> מקבל </w:t>
+      </w:r>
+      <w:proofErr w:type="gramStart"/>
+      <w:r>
+        <w:rPr>
+          <w:rFonts w:asciiTheme="minorBidi" w:hAnsiTheme="minorBidi" w:hint="cs"/>
+          <w:sz w:val="24"/>
+          <w:szCs w:val="24"/>
+          <w:rtl/>
+        </w:rPr>
+        <w:t>ערכים  בקפיצה</w:t>
+      </w:r>
+      <w:proofErr w:type="gramEnd"/>
+      <w:r>
+        <w:rPr>
+          <w:rFonts w:asciiTheme="minorBidi" w:hAnsiTheme="minorBidi" w:hint="cs"/>
+          <w:sz w:val="24"/>
+          <w:szCs w:val="24"/>
+          <w:rtl/>
+        </w:rPr>
+        <w:t xml:space="preserve"> של 5 בין 0 ל 100 (מייצג 0% ועד 100%). </w:t>
+      </w:r>
+      <w:r>
+        <w:rPr>
+          <w:rFonts w:asciiTheme="minorBidi" w:hAnsiTheme="minorBidi" w:hint="cs"/>
+          <w:sz w:val="24"/>
+          <w:szCs w:val="24"/>
+          <w:rtl/>
+        </w:rPr>
+        <w:t>אפשר להשתמש ב-</w:t>
+      </w:r>
+      <w:r>
+        <w:rPr>
+          <w:rFonts w:asciiTheme="minorBidi" w:hAnsiTheme="minorBidi"/>
+          <w:sz w:val="24"/>
+          <w:szCs w:val="24"/>
+        </w:rPr>
+        <w:t>breakpoint</w:t>
+      </w:r>
+      <w:r>
+        <w:rPr>
+          <w:rFonts w:asciiTheme="minorBidi" w:hAnsiTheme="minorBidi" w:hint="cs"/>
+          <w:sz w:val="24"/>
+          <w:szCs w:val="24"/>
+          <w:rtl/>
+        </w:rPr>
+        <w:t xml:space="preserve"> כמו למשל </w:t>
+      </w:r>
+      <w:proofErr w:type="spellStart"/>
+      <w:r>
+        <w:rPr>
+          <w:rFonts w:asciiTheme="minorBidi" w:hAnsiTheme="minorBidi"/>
+          <w:sz w:val="24"/>
+          <w:szCs w:val="24"/>
+        </w:rPr>
+        <w:t>xs,sm,md,lg</w:t>
+      </w:r>
+      <w:proofErr w:type="spellEnd"/>
+      <w:r>
+        <w:rPr>
+          <w:rFonts w:asciiTheme="minorBidi" w:hAnsiTheme="minorBidi" w:hint="cs"/>
+          <w:sz w:val="24"/>
+          <w:szCs w:val="24"/>
+          <w:rtl/>
+        </w:rPr>
+        <w:t xml:space="preserve"> כדי לשנות את התצוגה בהתאם לגודל המסך, וזה קשור ל-</w:t>
+      </w:r>
+      <w:proofErr w:type="spellStart"/>
+      <w:r>
+        <w:rPr>
+          <w:rFonts w:asciiTheme="minorBidi" w:hAnsiTheme="minorBidi"/>
+          <w:sz w:val="24"/>
+          <w:szCs w:val="24"/>
+        </w:rPr>
+        <w:t>mediaQuery</w:t>
+      </w:r>
+      <w:proofErr w:type="spellEnd"/>
+      <w:r>
+        <w:rPr>
+          <w:rFonts w:asciiTheme="minorBidi" w:hAnsiTheme="minorBidi" w:hint="cs"/>
+          <w:sz w:val="24"/>
+          <w:szCs w:val="24"/>
+          <w:rtl/>
+        </w:rPr>
+        <w:t xml:space="preserve"> ב-</w:t>
+      </w:r>
+      <w:proofErr w:type="spellStart"/>
+      <w:r>
+        <w:rPr>
+          <w:rFonts w:asciiTheme="minorBidi" w:hAnsiTheme="minorBidi"/>
+          <w:sz w:val="24"/>
+          <w:szCs w:val="24"/>
+        </w:rPr>
+        <w:t>css</w:t>
+      </w:r>
+      <w:proofErr w:type="spellEnd"/>
+      <w:r>
+        <w:rPr>
+          <w:rFonts w:asciiTheme="minorBidi" w:hAnsiTheme="minorBidi" w:hint="cs"/>
+          <w:sz w:val="24"/>
+          <w:szCs w:val="24"/>
+          <w:rtl/>
+        </w:rPr>
+        <w:t>.</w:t>
+      </w:r>
+    </w:p>
+    <w:p>
+      <w:pPr>
+        <w:pStyle w:val="a3"/>
+        <w:numPr>
+          <w:ilvl w:val="0"/>
+          <w:numId w:val="9"/>
+        </w:numPr>
+        <w:rPr>
+          <w:rFonts w:asciiTheme="minorBidi" w:hAnsiTheme="minorBidi"/>
+          <w:sz w:val="24"/>
+          <w:szCs w:val="24"/>
+        </w:rPr>
+      </w:pPr>
     </w:p>
     <w:p>
       <w:pPr>

</xml_diff>